<commit_message>
Fixing instances of range(x) to list(range(x)) when making list from range in python_exercises_solutions
</commit_message>
<xml_diff>
--- a/python/exercises/python_exercises_solutions.docx
+++ b/python/exercises/python_exercises_solutions.docx
@@ -1,6 +1,6 @@
 
 <file path=word/document.xml><?xml version="1.0" encoding="utf-8"?>
-<w:document xmlns:wpc="http://schemas.microsoft.com/office/word/2010/wordprocessingCanvas" xmlns:cx="http://schemas.microsoft.com/office/drawing/2014/chartex" xmlns:mc="http://schemas.openxmlformats.org/markup-compatibility/2006" xmlns:o="urn:schemas-microsoft-com:office:office" xmlns:r="http://schemas.openxmlformats.org/officeDocument/2006/relationships" xmlns:m="http://schemas.openxmlformats.org/officeDocument/2006/math" xmlns:v="urn:schemas-microsoft-com:vml" xmlns:wp14="http://schemas.microsoft.com/office/word/2010/wordprocessingDrawing" xmlns:wp="http://schemas.openxmlformats.org/drawingml/2006/wordprocessingDrawing" xmlns:w10="urn:schemas-microsoft-com:office:word" xmlns:w="http://schemas.openxmlformats.org/wordprocessingml/2006/main" xmlns:w14="http://schemas.microsoft.com/office/word/2010/wordml" xmlns:w15="http://schemas.microsoft.com/office/word/2012/wordml" xmlns:w16se="http://schemas.microsoft.com/office/word/2015/wordml/symex" xmlns:wpg="http://schemas.microsoft.com/office/word/2010/wordprocessingGroup" xmlns:wpi="http://schemas.microsoft.com/office/word/2010/wordprocessingInk" xmlns:wne="http://schemas.microsoft.com/office/word/2006/wordml" xmlns:wps="http://schemas.microsoft.com/office/word/2010/wordprocessingShape" mc:Ignorable="w14 w15 w16se wp14">
+<w:document xmlns:wpc="http://schemas.microsoft.com/office/word/2010/wordprocessingCanvas" xmlns:cx="http://schemas.microsoft.com/office/drawing/2014/chartex" xmlns:cx1="http://schemas.microsoft.com/office/drawing/2015/9/8/chartex" xmlns:mc="http://schemas.openxmlformats.org/markup-compatibility/2006" xmlns:o="urn:schemas-microsoft-com:office:office" xmlns:r="http://schemas.openxmlformats.org/officeDocument/2006/relationships" xmlns:m="http://schemas.openxmlformats.org/officeDocument/2006/math" xmlns:v="urn:schemas-microsoft-com:vml" xmlns:wp14="http://schemas.microsoft.com/office/word/2010/wordprocessingDrawing" xmlns:wp="http://schemas.openxmlformats.org/drawingml/2006/wordprocessingDrawing" xmlns:w10="urn:schemas-microsoft-com:office:word" xmlns:w="http://schemas.openxmlformats.org/wordprocessingml/2006/main" xmlns:w14="http://schemas.microsoft.com/office/word/2010/wordml" xmlns:w15="http://schemas.microsoft.com/office/word/2012/wordml" xmlns:w16se="http://schemas.microsoft.com/office/word/2015/wordml/symex" xmlns:wpg="http://schemas.microsoft.com/office/word/2010/wordprocessingGroup" xmlns:wpi="http://schemas.microsoft.com/office/word/2010/wordprocessingInk" xmlns:wne="http://schemas.microsoft.com/office/word/2006/wordml" xmlns:wps="http://schemas.microsoft.com/office/word/2010/wordprocessingShape" mc:Ignorable="w14 w15 w16se wp14">
   <w:body>
     <w:p>
       <w:pPr>
@@ -9371,6 +9371,7 @@
         </w:rPr>
         <w:t xml:space="preserve">= </w:t>
       </w:r>
+      <w:proofErr w:type="spellStart"/>
       <w:proofErr w:type="gramStart"/>
       <w:r>
         <w:rPr>
@@ -9378,7 +9379,16 @@
           <w:sz w:val="22"/>
           <w:lang w:val="fr-FR"/>
         </w:rPr>
-        <w:t>range(</w:t>
+        <w:t>list</w:t>
+      </w:r>
+      <w:proofErr w:type="spellEnd"/>
+      <w:r>
+        <w:rPr>
+          <w:kern w:val="32"/>
+          <w:sz w:val="22"/>
+          <w:lang w:val="fr-FR"/>
+        </w:rPr>
+        <w:t>(</w:t>
       </w:r>
       <w:proofErr w:type="gramEnd"/>
       <w:r>
@@ -9387,7 +9397,15 @@
           <w:sz w:val="22"/>
           <w:lang w:val="fr-FR"/>
         </w:rPr>
-        <w:t>1, 11)</w:t>
+        <w:t>range(1, 11)</w:t>
+      </w:r>
+      <w:r>
+        <w:rPr>
+          <w:kern w:val="32"/>
+          <w:sz w:val="22"/>
+          <w:lang w:val="fr-FR"/>
+        </w:rPr>
+        <w:t>)</w:t>
       </w:r>
     </w:p>
     <w:p>
@@ -15617,16 +15635,7 @@
           <w:rFonts w:ascii="Calibri" w:hAnsi="Calibri"/>
           <w:sz w:val="42"/>
         </w:rPr>
-        <w:t xml:space="preserve"> </w:t>
-      </w:r>
-      <w:bookmarkStart w:id="0" w:name="_GoBack"/>
-      <w:bookmarkEnd w:id="0"/>
-      <w:r>
-        <w:rPr>
-          <w:rFonts w:ascii="Calibri" w:hAnsi="Calibri"/>
-          <w:sz w:val="42"/>
-        </w:rPr>
-        <w:t>6</w:t>
+        <w:t xml:space="preserve"> 6</w:t>
       </w:r>
       <w:r>
         <w:rPr>
@@ -19732,6 +19741,13 @@
         </w:rPr>
         <w:t xml:space="preserve"> a = </w:t>
       </w:r>
+      <w:r>
+        <w:rPr>
+          <w:kern w:val="32"/>
+          <w:sz w:val="22"/>
+        </w:rPr>
+        <w:t>list(</w:t>
+      </w:r>
       <w:proofErr w:type="gramStart"/>
       <w:r>
         <w:rPr>
@@ -19748,6 +19764,13 @@
         </w:rPr>
         <w:t>3)</w:t>
       </w:r>
+      <w:r>
+        <w:rPr>
+          <w:kern w:val="32"/>
+          <w:sz w:val="22"/>
+        </w:rPr>
+        <w:t>)</w:t>
+      </w:r>
     </w:p>
     <w:p>
       <w:pPr>
@@ -20346,13 +20369,22 @@
         </w:rPr>
         <w:t>list(</w:t>
       </w:r>
+      <w:bookmarkStart w:id="0" w:name="_GoBack"/>
       <w:proofErr w:type="gramStart"/>
       <w:r>
         <w:rPr>
           <w:kern w:val="32"/>
           <w:sz w:val="22"/>
         </w:rPr>
-        <w:t>range(</w:t>
+        <w:t>range</w:t>
+      </w:r>
+      <w:bookmarkEnd w:id="0"/>
+      <w:r>
+        <w:rPr>
+          <w:kern w:val="32"/>
+          <w:sz w:val="22"/>
+        </w:rPr>
+        <w:t>(</w:t>
       </w:r>
       <w:proofErr w:type="gramEnd"/>
       <w:r>
@@ -30209,7 +30241,7 @@
 </file>
 
 <file path=word/numbering.xml><?xml version="1.0" encoding="utf-8"?>
-<w:numbering xmlns:wpc="http://schemas.microsoft.com/office/word/2010/wordprocessingCanvas" xmlns:cx="http://schemas.microsoft.com/office/drawing/2014/chartex" xmlns:mc="http://schemas.openxmlformats.org/markup-compatibility/2006" xmlns:o="urn:schemas-microsoft-com:office:office" xmlns:r="http://schemas.openxmlformats.org/officeDocument/2006/relationships" xmlns:m="http://schemas.openxmlformats.org/officeDocument/2006/math" xmlns:v="urn:schemas-microsoft-com:vml" xmlns:wp14="http://schemas.microsoft.com/office/word/2010/wordprocessingDrawing" xmlns:wp="http://schemas.openxmlformats.org/drawingml/2006/wordprocessingDrawing" xmlns:w10="urn:schemas-microsoft-com:office:word" xmlns:w="http://schemas.openxmlformats.org/wordprocessingml/2006/main" xmlns:w14="http://schemas.microsoft.com/office/word/2010/wordml" xmlns:w15="http://schemas.microsoft.com/office/word/2012/wordml" xmlns:w16se="http://schemas.microsoft.com/office/word/2015/wordml/symex" xmlns:wpg="http://schemas.microsoft.com/office/word/2010/wordprocessingGroup" xmlns:wpi="http://schemas.microsoft.com/office/word/2010/wordprocessingInk" xmlns:wne="http://schemas.microsoft.com/office/word/2006/wordml" xmlns:wps="http://schemas.microsoft.com/office/word/2010/wordprocessingShape" mc:Ignorable="w14 w15 w16se wp14">
+<w:numbering xmlns:wpc="http://schemas.microsoft.com/office/word/2010/wordprocessingCanvas" xmlns:cx="http://schemas.microsoft.com/office/drawing/2014/chartex" xmlns:cx1="http://schemas.microsoft.com/office/drawing/2015/9/8/chartex" xmlns:mc="http://schemas.openxmlformats.org/markup-compatibility/2006" xmlns:o="urn:schemas-microsoft-com:office:office" xmlns:r="http://schemas.openxmlformats.org/officeDocument/2006/relationships" xmlns:m="http://schemas.openxmlformats.org/officeDocument/2006/math" xmlns:v="urn:schemas-microsoft-com:vml" xmlns:wp14="http://schemas.microsoft.com/office/word/2010/wordprocessingDrawing" xmlns:wp="http://schemas.openxmlformats.org/drawingml/2006/wordprocessingDrawing" xmlns:w10="urn:schemas-microsoft-com:office:word" xmlns:w="http://schemas.openxmlformats.org/wordprocessingml/2006/main" xmlns:w14="http://schemas.microsoft.com/office/word/2010/wordml" xmlns:w15="http://schemas.microsoft.com/office/word/2012/wordml" xmlns:w16se="http://schemas.microsoft.com/office/word/2015/wordml/symex" xmlns:wpg="http://schemas.microsoft.com/office/word/2010/wordprocessingGroup" xmlns:wpi="http://schemas.microsoft.com/office/word/2010/wordprocessingInk" xmlns:wne="http://schemas.microsoft.com/office/word/2006/wordml" xmlns:wps="http://schemas.microsoft.com/office/word/2010/wordprocessingShape" mc:Ignorable="w14 w15 w16se wp14">
   <w:abstractNum w:abstractNumId="0" w15:restartNumberingAfterBreak="0">
     <w:nsid w:val="00C95732"/>
     <w:multiLevelType w:val="hybridMultilevel"/>
@@ -34501,7 +34533,7 @@
 </file>
 
 <file path=customXml/itemProps1.xml><?xml version="1.0" encoding="utf-8"?>
-<ds:datastoreItem xmlns:ds="http://schemas.openxmlformats.org/officeDocument/2006/customXml" ds:itemID="{21EE0132-6E9E-4B0A-A14E-118F915172F3}">
+<ds:datastoreItem xmlns:ds="http://schemas.openxmlformats.org/officeDocument/2006/customXml" ds:itemID="{6B3F8836-8929-4EBD-B406-7287E7ED2A8B}">
   <ds:schemaRefs>
     <ds:schemaRef ds:uri="http://schemas.openxmlformats.org/officeDocument/2006/bibliography"/>
   </ds:schemaRefs>

</xml_diff>

<commit_message>
Fixed rogue print statements in python_exercises_solutions, as well as fixing dictionary methods so that they no longer return lists
</commit_message>
<xml_diff>
--- a/python/exercises/python_exercises_solutions.docx
+++ b/python/exercises/python_exercises_solutions.docx
@@ -18974,11 +18974,27 @@
       </w:r>
       <w:r>
         <w:rPr>
-          <w:rFonts w:ascii="Courier New" w:hAnsi="Courier New" w:cs="Courier New"/>
-          <w:kern w:val="32"/>
-          <w:sz w:val="24"/>
-        </w:rPr>
-        <w:t>print "Bad argument"</w:t>
+          <w:rFonts w:asciiTheme="minorHAnsi" w:hAnsiTheme="minorHAnsi" w:cstheme="minorHAnsi"/>
+          <w:kern w:val="32"/>
+          <w:sz w:val="24"/>
+        </w:rPr>
+        <w:t>print</w:t>
+      </w:r>
+      <w:r>
+        <w:rPr>
+          <w:rFonts w:asciiTheme="minorHAnsi" w:hAnsiTheme="minorHAnsi" w:cstheme="minorHAnsi"/>
+          <w:kern w:val="32"/>
+          <w:sz w:val="24"/>
+        </w:rPr>
+        <w:t xml:space="preserve"> </w:t>
+      </w:r>
+      <w:r>
+        <w:rPr>
+          <w:rFonts w:ascii="Courier New" w:hAnsi="Courier New" w:cs="Courier New"/>
+          <w:kern w:val="32"/>
+          <w:sz w:val="24"/>
+        </w:rPr>
+        <w:t>"Bad argument"</w:t>
       </w:r>
       <w:r>
         <w:rPr>
@@ -20305,8 +20321,6 @@
         </w:rPr>
         <w:t>2. Let's create the "dance.py" module inside our library.</w:t>
       </w:r>
-      <w:bookmarkStart w:id="0" w:name="_GoBack"/>
-      <w:bookmarkEnd w:id="0"/>
     </w:p>
     <w:p>
       <w:pPr>
@@ -21224,21 +21238,7 @@
           <w:kern w:val="32"/>
           <w:sz w:val="22"/>
         </w:rPr>
-        <w:t xml:space="preserve"> </w:t>
-      </w:r>
-      <w:r>
-        <w:rPr>
-          <w:kern w:val="32"/>
-          <w:sz w:val="22"/>
-        </w:rPr>
-        <w:t>leafpad</w:t>
-      </w:r>
-      <w:r>
-        <w:rPr>
-          <w:kern w:val="32"/>
-          <w:sz w:val="22"/>
-        </w:rPr>
-        <w:t xml:space="preserve"> dancing/__init__.py    </w:t>
+        <w:t xml:space="preserve"> leafpad dancing/__init__.py    </w:t>
       </w:r>
       <w:r>
         <w:rPr>
@@ -23297,7 +23297,23 @@
           <w:sz w:val="22"/>
           <w:lang w:val="fr-FR"/>
         </w:rPr>
-        <w:t xml:space="preserve"> print d.items()</w:t>
+        <w:t xml:space="preserve"> print(</w:t>
+      </w:r>
+      <w:r>
+        <w:rPr>
+          <w:kern w:val="32"/>
+          <w:sz w:val="22"/>
+          <w:lang w:val="fr-FR"/>
+        </w:rPr>
+        <w:t>d.items()</w:t>
+      </w:r>
+      <w:r>
+        <w:rPr>
+          <w:kern w:val="32"/>
+          <w:sz w:val="22"/>
+          <w:lang w:val="fr-FR"/>
+        </w:rPr>
+        <w:t>)</w:t>
       </w:r>
     </w:p>
     <w:p>
@@ -23317,8 +23333,26 @@
           <w:sz w:val="22"/>
           <w:lang w:val="fr-FR"/>
         </w:rPr>
+        <w:t>dict_items(</w:t>
+      </w:r>
+      <w:r>
+        <w:rPr>
+          <w:i/>
+          <w:kern w:val="32"/>
+          <w:sz w:val="22"/>
+          <w:lang w:val="fr-FR"/>
+        </w:rPr>
         <w:t>[('maggie', 'uk'), ('ronnie', 'usa')]</w:t>
       </w:r>
+      <w:r>
+        <w:rPr>
+          <w:i/>
+          <w:kern w:val="32"/>
+          <w:sz w:val="22"/>
+          <w:lang w:val="fr-FR"/>
+        </w:rPr>
+        <w:t>)</w:t>
+      </w:r>
     </w:p>
     <w:p>
       <w:pPr>
@@ -23343,7 +23377,23 @@
           <w:sz w:val="22"/>
           <w:lang w:val="fr-FR"/>
         </w:rPr>
-        <w:t xml:space="preserve"> print d.keys()</w:t>
+        <w:t xml:space="preserve"> print(</w:t>
+      </w:r>
+      <w:r>
+        <w:rPr>
+          <w:kern w:val="32"/>
+          <w:sz w:val="22"/>
+          <w:lang w:val="fr-FR"/>
+        </w:rPr>
+        <w:t>d.keys()</w:t>
+      </w:r>
+      <w:r>
+        <w:rPr>
+          <w:kern w:val="32"/>
+          <w:sz w:val="22"/>
+          <w:lang w:val="fr-FR"/>
+        </w:rPr>
+        <w:t>)</w:t>
       </w:r>
     </w:p>
     <w:p>
@@ -23363,8 +23413,26 @@
           <w:sz w:val="22"/>
           <w:lang w:val="fr-FR"/>
         </w:rPr>
+        <w:t>dict_keys(</w:t>
+      </w:r>
+      <w:r>
+        <w:rPr>
+          <w:i/>
+          <w:kern w:val="32"/>
+          <w:sz w:val="22"/>
+          <w:lang w:val="fr-FR"/>
+        </w:rPr>
         <w:t>['maggie', 'ronnie']</w:t>
       </w:r>
+      <w:r>
+        <w:rPr>
+          <w:i/>
+          <w:kern w:val="32"/>
+          <w:sz w:val="22"/>
+          <w:lang w:val="fr-FR"/>
+        </w:rPr>
+        <w:t>)</w:t>
+      </w:r>
     </w:p>
     <w:p>
       <w:pPr>
@@ -23389,7 +23457,23 @@
           <w:sz w:val="22"/>
           <w:lang w:val="fr-FR"/>
         </w:rPr>
-        <w:t xml:space="preserve"> print d.values()</w:t>
+        <w:t xml:space="preserve"> print(</w:t>
+      </w:r>
+      <w:r>
+        <w:rPr>
+          <w:kern w:val="32"/>
+          <w:sz w:val="22"/>
+          <w:lang w:val="fr-FR"/>
+        </w:rPr>
+        <w:t>d.values()</w:t>
+      </w:r>
+      <w:r>
+        <w:rPr>
+          <w:kern w:val="32"/>
+          <w:sz w:val="22"/>
+          <w:lang w:val="fr-FR"/>
+        </w:rPr>
+        <w:t>)</w:t>
       </w:r>
     </w:p>
     <w:p>
@@ -23409,8 +23493,28 @@
           <w:sz w:val="22"/>
           <w:lang w:val="fr-FR"/>
         </w:rPr>
+        <w:t>dict_values(</w:t>
+      </w:r>
+      <w:r>
+        <w:rPr>
+          <w:i/>
+          <w:kern w:val="32"/>
+          <w:sz w:val="22"/>
+          <w:lang w:val="fr-FR"/>
+        </w:rPr>
         <w:t>['uk', 'usa']</w:t>
       </w:r>
+      <w:r>
+        <w:rPr>
+          <w:i/>
+          <w:kern w:val="32"/>
+          <w:sz w:val="22"/>
+          <w:lang w:val="fr-FR"/>
+        </w:rPr>
+        <w:t>)</w:t>
+      </w:r>
+      <w:bookmarkStart w:id="0" w:name="_GoBack"/>
+      <w:bookmarkEnd w:id="0"/>
     </w:p>
     <w:p>
       <w:pPr>
@@ -23558,7 +23662,7 @@
           <w:kern w:val="32"/>
           <w:sz w:val="22"/>
         </w:rPr>
-        <w:t xml:space="preserve"> print </w:t>
+        <w:t xml:space="preserve"> print(</w:t>
       </w:r>
       <w:r>
         <w:rPr>
@@ -23566,6 +23670,13 @@
           <w:sz w:val="22"/>
         </w:rPr>
         <w:t>res, d["mikhail"]</w:t>
+      </w:r>
+      <w:r>
+        <w:rPr>
+          <w:kern w:val="32"/>
+          <w:sz w:val="22"/>
+        </w:rPr>
+        <w:t>)</w:t>
       </w:r>
     </w:p>
     <w:p>
@@ -30355,7 +30466,7 @@
 </file>
 
 <file path=customXml/itemProps1.xml><?xml version="1.0" encoding="utf-8"?>
-<ds:datastoreItem xmlns:ds="http://schemas.openxmlformats.org/officeDocument/2006/customXml" ds:itemID="{C4D371C8-9A55-4021-BE06-D3FAAEF58446}">
+<ds:datastoreItem xmlns:ds="http://schemas.openxmlformats.org/officeDocument/2006/customXml" ds:itemID="{895D8ECA-8267-4D45-A0AC-8D993A2BDC45}">
   <ds:schemaRefs>
     <ds:schemaRef ds:uri="http://schemas.openxmlformats.org/officeDocument/2006/bibliography"/>
   </ds:schemaRefs>

</xml_diff>